<commit_message>
Paper to John new kbase model
</commit_message>
<xml_diff>
--- a/Paper/Supplemental File 2_v1.docx
+++ b/Paper/Supplemental File 2_v1.docx
@@ -162,7 +162,16 @@
         <w:spacing w:line="480" w:lineRule="auto"/>
       </w:pPr>
       <w:r>
-        <w:t xml:space="preserve">As shown by Figure S3, different thresholds had a great effect on the EI predictions; a lower threshold necessarily caused an increased in negative (no-growth) outcomes and a decrease in positive (yes-growth) outcomes. Our model experienced no change in its gene essentiality </w:t>
+        <w:t>As shown by Figure S1</w:t>
+      </w:r>
+      <w:r>
+        <w:t>, different thresholds had a great effect on the EI predictions; a lower threshold</w:t>
+      </w:r>
+      <w:r>
+        <w:t xml:space="preserve"> necessarily caused an increase</w:t>
+      </w:r>
+      <w:r>
+        <w:t xml:space="preserve"> in negative (no-growth) outcomes and a decrease in positive (yes-growth) outcomes. Our model experienced no change in its gene essentiality </w:t>
       </w:r>
       <w:r>
         <w:lastRenderedPageBreak/>
@@ -201,18 +210,18 @@
         <w:t xml:space="preserve">.  </w:t>
       </w:r>
       <w:r>
-        <w:t>The threshold’s effect on overall performance, displayed in Figure S4</w:t>
-      </w:r>
-      <w:r>
-        <w:t xml:space="preserve">, </w:t>
-      </w:r>
-      <w:r>
-        <w:t>shows</w:t>
+        <w:t>The threshold’s effect on overall per</w:t>
+      </w:r>
+      <w:r>
+        <w:t>formance, displayed in Figure S2</w:t>
       </w:r>
       <w:bookmarkStart w:id="0" w:name="_GoBack"/>
       <w:bookmarkEnd w:id="0"/>
       <w:r>
-        <w:t xml:space="preserve"> that </w:t>
+        <w:t xml:space="preserve">, </w:t>
+      </w:r>
+      <w:r>
+        <w:t xml:space="preserve">shows that </w:t>
       </w:r>
       <w:r>
         <w:t xml:space="preserve">our model’s predictive accuracy in the </w:t>
@@ -357,13 +366,7 @@
         <w:t xml:space="preserve">: </w:t>
       </w:r>
       <w:r>
-        <w:t>Matthews Correlation Coefficient (MCC; left y-axis) and p</w:t>
-      </w:r>
-      <w:r>
-        <w:t>redictive accuracy (ACC; right y-axis)</w:t>
-      </w:r>
-      <w:r>
-        <w:t xml:space="preserve"> comparing </w:t>
+        <w:t xml:space="preserve">Matthews Correlation Coefficient (MCC; left y-axis) and predictive accuracy (ACC; right y-axis) comparing </w:t>
       </w:r>
       <w:r>
         <w:t xml:space="preserve">model predictions with genome-scale essentiality indices (EI) on minimal media across 4 libraries. Instances indicate the threshold of libraries for qualifying a gene as lethal. </w:t>
@@ -412,95 +415,47 @@
         </w:rPr>
         <w:t xml:space="preserve">, </w:t>
       </w:r>
-      <w:proofErr w:type="spellStart"/>
       <w:r>
         <w:rPr>
           <w:rFonts w:cs="Times New Roman"/>
           <w:b/>
           <w:bCs/>
         </w:rPr>
-        <w:t>Mrázek</w:t>
-      </w:r>
-      <w:proofErr w:type="spellEnd"/>
+        <w:t>Mrázek J</w:t>
+      </w:r>
+      <w:r>
+        <w:rPr>
+          <w:rFonts w:cs="Times New Roman"/>
+        </w:rPr>
+        <w:t xml:space="preserve">, </w:t>
+      </w:r>
       <w:r>
         <w:rPr>
           <w:rFonts w:cs="Times New Roman"/>
           <w:b/>
           <w:bCs/>
         </w:rPr>
-        <w:t xml:space="preserve"> J</w:t>
+        <w:t>Whitman WB</w:t>
       </w:r>
       <w:r>
         <w:rPr>
           <w:rFonts w:cs="Times New Roman"/>
         </w:rPr>
-        <w:t xml:space="preserve">, </w:t>
-      </w:r>
-      <w:r>
-        <w:rPr>
-          <w:rFonts w:cs="Times New Roman"/>
-          <w:b/>
-          <w:bCs/>
-        </w:rPr>
-        <w:t>Whitman WB</w:t>
-      </w:r>
-      <w:r>
-        <w:rPr>
-          <w:rFonts w:cs="Times New Roman"/>
-        </w:rPr>
         <w:t xml:space="preserve">. 2013. Genome-scale analysis of gene function in the hydrogenotrophic methanogenic archaeon </w:t>
       </w:r>
-      <w:proofErr w:type="spellStart"/>
       <w:r>
         <w:rPr>
           <w:rFonts w:cs="Times New Roman"/>
           <w:i/>
           <w:iCs/>
         </w:rPr>
-        <w:t>Methanococcus</w:t>
-      </w:r>
-      <w:proofErr w:type="spellEnd"/>
+        <w:t>Methanococcus maripaludis</w:t>
+      </w:r>
       <w:r>
         <w:rPr>
           <w:rFonts w:cs="Times New Roman"/>
-          <w:i/>
-          <w:iCs/>
-        </w:rPr>
-        <w:t xml:space="preserve"> maripaludis</w:t>
-      </w:r>
-      <w:r>
-        <w:rPr>
-          <w:rFonts w:cs="Times New Roman"/>
-        </w:rPr>
-        <w:t xml:space="preserve">. Proc Natl </w:t>
-      </w:r>
-      <w:proofErr w:type="spellStart"/>
-      <w:r>
-        <w:rPr>
-          <w:rFonts w:cs="Times New Roman"/>
-        </w:rPr>
-        <w:t>Acad</w:t>
-      </w:r>
-      <w:proofErr w:type="spellEnd"/>
-      <w:r>
-        <w:rPr>
-          <w:rFonts w:cs="Times New Roman"/>
-        </w:rPr>
-        <w:t xml:space="preserve"> </w:t>
-      </w:r>
-      <w:proofErr w:type="spellStart"/>
-      <w:r>
-        <w:rPr>
-          <w:rFonts w:cs="Times New Roman"/>
-        </w:rPr>
-        <w:t>Sci</w:t>
-      </w:r>
-      <w:proofErr w:type="spellEnd"/>
-      <w:r>
-        <w:rPr>
-          <w:rFonts w:cs="Times New Roman"/>
-        </w:rPr>
-        <w:t xml:space="preserve"> </w:t>
+        </w:rPr>
+        <w:t xml:space="preserve">. Proc Natl Acad Sci </w:t>
       </w:r>
       <w:r>
         <w:rPr>
@@ -747,6 +702,7 @@
   <w:style w:type="character" w:default="1" w:styleId="DefaultParagraphFont">
     <w:name w:val="Default Paragraph Font"/>
     <w:uiPriority w:val="1"/>
+    <w:semiHidden/>
     <w:unhideWhenUsed/>
   </w:style>
   <w:style w:type="table" w:default="1" w:styleId="TableNormal">
@@ -1072,6 +1028,7 @@
   <w:style w:type="character" w:default="1" w:styleId="DefaultParagraphFont">
     <w:name w:val="Default Paragraph Font"/>
     <w:uiPriority w:val="1"/>
+    <w:semiHidden/>
     <w:unhideWhenUsed/>
   </w:style>
   <w:style w:type="table" w:default="1" w:styleId="TableNormal">
@@ -1491,11 +1448,11 @@
           <c:showBubbleSize val="0"/>
         </c:dLbls>
         <c:gapWidth val="150"/>
-        <c:axId val="178475392"/>
-        <c:axId val="178476928"/>
+        <c:axId val="140786304"/>
+        <c:axId val="140800384"/>
       </c:barChart>
       <c:catAx>
-        <c:axId val="178475392"/>
+        <c:axId val="140786304"/>
         <c:scaling>
           <c:orientation val="minMax"/>
         </c:scaling>
@@ -1505,7 +1462,7 @@
         <c:majorTickMark val="out"/>
         <c:minorTickMark val="none"/>
         <c:tickLblPos val="nextTo"/>
-        <c:crossAx val="178476928"/>
+        <c:crossAx val="140800384"/>
         <c:crosses val="autoZero"/>
         <c:auto val="1"/>
         <c:lblAlgn val="ctr"/>
@@ -1513,7 +1470,7 @@
         <c:noMultiLvlLbl val="0"/>
       </c:catAx>
       <c:valAx>
-        <c:axId val="178476928"/>
+        <c:axId val="140800384"/>
         <c:scaling>
           <c:orientation val="minMax"/>
         </c:scaling>
@@ -1524,7 +1481,7 @@
         <c:majorTickMark val="out"/>
         <c:minorTickMark val="none"/>
         <c:tickLblPos val="nextTo"/>
-        <c:crossAx val="178475392"/>
+        <c:crossAx val="140786304"/>
         <c:crosses val="autoZero"/>
         <c:crossBetween val="between"/>
       </c:valAx>
@@ -1630,8 +1587,8 @@
           <c:showBubbleSize val="0"/>
         </c:dLbls>
         <c:gapWidth val="150"/>
-        <c:axId val="171442944"/>
-        <c:axId val="170028032"/>
+        <c:axId val="140827264"/>
+        <c:axId val="140825728"/>
       </c:barChart>
       <c:lineChart>
         <c:grouping val="standard"/>
@@ -1707,11 +1664,11 @@
         </c:dLbls>
         <c:marker val="1"/>
         <c:smooth val="0"/>
-        <c:axId val="170024960"/>
-        <c:axId val="170026496"/>
+        <c:axId val="140822400"/>
+        <c:axId val="140823936"/>
       </c:lineChart>
       <c:catAx>
-        <c:axId val="170024960"/>
+        <c:axId val="140822400"/>
         <c:scaling>
           <c:orientation val="minMax"/>
         </c:scaling>
@@ -1720,7 +1677,7 @@
         <c:majorTickMark val="out"/>
         <c:minorTickMark val="none"/>
         <c:tickLblPos val="nextTo"/>
-        <c:crossAx val="170026496"/>
+        <c:crossAx val="140823936"/>
         <c:crosses val="autoZero"/>
         <c:auto val="1"/>
         <c:lblAlgn val="ctr"/>
@@ -1728,7 +1685,7 @@
         <c:noMultiLvlLbl val="0"/>
       </c:catAx>
       <c:valAx>
-        <c:axId val="170026496"/>
+        <c:axId val="140823936"/>
         <c:scaling>
           <c:orientation val="minMax"/>
           <c:max val="1"/>
@@ -1741,12 +1698,12 @@
         <c:majorTickMark val="out"/>
         <c:minorTickMark val="none"/>
         <c:tickLblPos val="nextTo"/>
-        <c:crossAx val="170024960"/>
+        <c:crossAx val="140822400"/>
         <c:crosses val="autoZero"/>
         <c:crossBetween val="between"/>
       </c:valAx>
       <c:valAx>
-        <c:axId val="170028032"/>
+        <c:axId val="140825728"/>
         <c:scaling>
           <c:orientation val="minMax"/>
           <c:max val="100"/>
@@ -1758,12 +1715,12 @@
         <c:majorTickMark val="out"/>
         <c:minorTickMark val="none"/>
         <c:tickLblPos val="nextTo"/>
-        <c:crossAx val="171442944"/>
+        <c:crossAx val="140827264"/>
         <c:crosses val="max"/>
         <c:crossBetween val="between"/>
       </c:valAx>
       <c:catAx>
-        <c:axId val="171442944"/>
+        <c:axId val="140827264"/>
         <c:scaling>
           <c:orientation val="minMax"/>
         </c:scaling>
@@ -1772,7 +1729,7 @@
         <c:majorTickMark val="out"/>
         <c:minorTickMark val="none"/>
         <c:tickLblPos val="nextTo"/>
-        <c:crossAx val="170028032"/>
+        <c:crossAx val="140825728"/>
         <c:crosses val="autoZero"/>
         <c:auto val="1"/>
         <c:lblAlgn val="ctr"/>

</xml_diff>